<commit_message>
Aggiornate le prelazioni Agosto 2018
</commit_message>
<xml_diff>
--- a/Fanta Bellante Prelazioni.docx
+++ b/Fanta Bellante Prelazioni.docx
@@ -280,7 +280,6 @@
         <w:t xml:space="preserve">, </w:t>
       </w:r>
       <w:proofErr w:type="spellStart"/>
-      <w:proofErr w:type="gramStart"/>
       <w:r>
         <w:rPr>
           <w:rFonts w:ascii="Arial" w:eastAsia="Times New Roman" w:hAnsi="Arial" w:cs="Arial"/>
@@ -292,7 +291,72 @@
         <w:t>F.Anderson</w:t>
       </w:r>
       <w:proofErr w:type="spellEnd"/>
-      <w:proofErr w:type="gramEnd"/>
+      <w:r>
+        <w:rPr>
+          <w:rFonts w:ascii="Arial" w:eastAsia="Times New Roman" w:hAnsi="Arial" w:cs="Arial"/>
+          <w:color w:val="000000"/>
+          <w:sz w:val="22"/>
+          <w:szCs w:val="22"/>
+          <w:lang w:eastAsia="it-IT"/>
+        </w:rPr>
+        <w:t xml:space="preserve">, Buffon, </w:t>
+      </w:r>
+      <w:proofErr w:type="spellStart"/>
+      <w:r>
+        <w:rPr>
+          <w:rFonts w:ascii="Arial" w:eastAsia="Times New Roman" w:hAnsi="Arial" w:cs="Arial"/>
+          <w:color w:val="000000"/>
+          <w:sz w:val="22"/>
+          <w:szCs w:val="22"/>
+          <w:lang w:eastAsia="it-IT"/>
+        </w:rPr>
+        <w:t>Gil</w:t>
+      </w:r>
+      <w:proofErr w:type="spellEnd"/>
+      <w:r>
+        <w:rPr>
+          <w:rFonts w:ascii="Arial" w:eastAsia="Times New Roman" w:hAnsi="Arial" w:cs="Arial"/>
+          <w:color w:val="000000"/>
+          <w:sz w:val="22"/>
+          <w:szCs w:val="22"/>
+          <w:lang w:eastAsia="it-IT"/>
+        </w:rPr>
+        <w:t xml:space="preserve"> </w:t>
+      </w:r>
+      <w:proofErr w:type="spellStart"/>
+      <w:r>
+        <w:rPr>
+          <w:rFonts w:ascii="Arial" w:eastAsia="Times New Roman" w:hAnsi="Arial" w:cs="Arial"/>
+          <w:color w:val="000000"/>
+          <w:sz w:val="22"/>
+          <w:szCs w:val="22"/>
+          <w:lang w:eastAsia="it-IT"/>
+        </w:rPr>
+        <w:t>Dias</w:t>
+      </w:r>
+      <w:proofErr w:type="spellEnd"/>
+      <w:r>
+        <w:rPr>
+          <w:rFonts w:ascii="Arial" w:eastAsia="Times New Roman" w:hAnsi="Arial" w:cs="Arial"/>
+          <w:color w:val="000000"/>
+          <w:sz w:val="22"/>
+          <w:szCs w:val="22"/>
+          <w:lang w:eastAsia="it-IT"/>
+        </w:rPr>
+        <w:t xml:space="preserve">, </w:t>
+      </w:r>
+      <w:proofErr w:type="spellStart"/>
+      <w:r>
+        <w:rPr>
+          <w:rFonts w:ascii="Arial" w:eastAsia="Times New Roman" w:hAnsi="Arial" w:cs="Arial"/>
+          <w:color w:val="000000"/>
+          <w:sz w:val="22"/>
+          <w:szCs w:val="22"/>
+          <w:lang w:eastAsia="it-IT"/>
+        </w:rPr>
+        <w:t>Diabatè</w:t>
+      </w:r>
+      <w:proofErr w:type="spellEnd"/>
     </w:p>
     <w:p>
       <w:pPr>
@@ -440,10 +504,30 @@
           <w:szCs w:val="22"/>
           <w:lang w:eastAsia="it-IT"/>
         </w:rPr>
-        <w:t>, Menez,</w:t>
-      </w:r>
-      <w:bookmarkStart w:id="0" w:name="_GoBack"/>
-      <w:bookmarkEnd w:id="0"/>
+        <w:t xml:space="preserve">, </w:t>
+      </w:r>
+      <w:proofErr w:type="spellStart"/>
+      <w:r>
+        <w:rPr>
+          <w:rFonts w:ascii="Arial" w:eastAsia="Times New Roman" w:hAnsi="Arial" w:cs="Arial"/>
+          <w:color w:val="000000"/>
+          <w:sz w:val="22"/>
+          <w:szCs w:val="22"/>
+          <w:lang w:eastAsia="it-IT"/>
+        </w:rPr>
+        <w:t>Menez</w:t>
+      </w:r>
+      <w:proofErr w:type="spellEnd"/>
+      <w:r>
+        <w:rPr>
+          <w:rFonts w:ascii="Arial" w:eastAsia="Times New Roman" w:hAnsi="Arial" w:cs="Arial"/>
+          <w:color w:val="000000"/>
+          <w:sz w:val="22"/>
+          <w:szCs w:val="22"/>
+          <w:lang w:eastAsia="it-IT"/>
+        </w:rPr>
+        <w:t>,</w:t>
+      </w:r>
       <w:r>
         <w:rPr>
           <w:rFonts w:ascii="Arial" w:eastAsia="Times New Roman" w:hAnsi="Arial" w:cs="Arial"/>
@@ -564,6 +648,28 @@
         </w:rPr>
         <w:t xml:space="preserve"> Silva</w:t>
       </w:r>
+      <w:r>
+        <w:rPr>
+          <w:rFonts w:ascii="Arial" w:eastAsia="Times New Roman" w:hAnsi="Arial" w:cs="Arial"/>
+          <w:color w:val="000000"/>
+          <w:sz w:val="22"/>
+          <w:szCs w:val="22"/>
+          <w:lang w:eastAsia="it-IT"/>
+        </w:rPr>
+        <w:t xml:space="preserve">, </w:t>
+      </w:r>
+      <w:proofErr w:type="spellStart"/>
+      <w:r>
+        <w:rPr>
+          <w:rFonts w:ascii="Arial" w:eastAsia="Times New Roman" w:hAnsi="Arial" w:cs="Arial"/>
+          <w:color w:val="000000"/>
+          <w:sz w:val="22"/>
+          <w:szCs w:val="22"/>
+          <w:lang w:eastAsia="it-IT"/>
+        </w:rPr>
+        <w:t>Castan</w:t>
+      </w:r>
+      <w:proofErr w:type="spellEnd"/>
     </w:p>
     <w:p>
       <w:pPr>
@@ -687,29 +793,17 @@
           <w:szCs w:val="22"/>
           <w:lang w:eastAsia="it-IT"/>
         </w:rPr>
-        <w:t xml:space="preserve"> Marcos Alonso, </w:t>
-      </w:r>
-      <w:proofErr w:type="spellStart"/>
-      <w:r>
-        <w:rPr>
-          <w:rFonts w:ascii="Arial" w:eastAsia="Times New Roman" w:hAnsi="Arial" w:cs="Arial"/>
-          <w:color w:val="000000"/>
-          <w:sz w:val="22"/>
-          <w:szCs w:val="22"/>
-          <w:lang w:eastAsia="it-IT"/>
-        </w:rPr>
-        <w:t>Pjaca</w:t>
-      </w:r>
-      <w:proofErr w:type="spellEnd"/>
-      <w:r>
-        <w:rPr>
-          <w:rFonts w:ascii="Arial" w:eastAsia="Times New Roman" w:hAnsi="Arial" w:cs="Arial"/>
-          <w:color w:val="000000"/>
-          <w:sz w:val="22"/>
-          <w:szCs w:val="22"/>
-          <w:lang w:eastAsia="it-IT"/>
-        </w:rPr>
-        <w:t xml:space="preserve">, </w:t>
+        <w:t xml:space="preserve"> Marcos Alonso,</w:t>
+      </w:r>
+      <w:r>
+        <w:rPr>
+          <w:rFonts w:ascii="Arial" w:eastAsia="Times New Roman" w:hAnsi="Arial" w:cs="Arial"/>
+          <w:color w:val="000000"/>
+          <w:sz w:val="22"/>
+          <w:szCs w:val="22"/>
+          <w:lang w:eastAsia="it-IT"/>
+        </w:rPr>
+        <w:t xml:space="preserve"> </w:t>
       </w:r>
       <w:proofErr w:type="spellStart"/>
       <w:r>
@@ -733,6 +827,331 @@
         </w:rPr>
         <w:t>, Jorginho</w:t>
       </w:r>
+    </w:p>
+    <w:p>
+      <w:pPr>
+        <w:rPr>
+          <w:rFonts w:ascii="-webkit-standard" w:eastAsia="Times New Roman" w:hAnsi="-webkit-standard" w:cs="Times New Roman"/>
+          <w:color w:val="000000"/>
+          <w:lang w:eastAsia="it-IT"/>
+        </w:rPr>
+      </w:pPr>
+      <w:bookmarkStart w:id="0" w:name="_GoBack"/>
+      <w:bookmarkEnd w:id="0"/>
+    </w:p>
+    <w:p>
+      <w:pPr>
+        <w:rPr>
+          <w:rFonts w:ascii="-webkit-standard" w:eastAsia="Times New Roman" w:hAnsi="-webkit-standard" w:cs="Times New Roman"/>
+          <w:color w:val="000000"/>
+          <w:lang w:eastAsia="it-IT"/>
+        </w:rPr>
+      </w:pPr>
+      <w:r>
+        <w:rPr>
+          <w:rFonts w:ascii="Arial" w:eastAsia="Times New Roman" w:hAnsi="Arial" w:cs="Arial"/>
+          <w:b/>
+          <w:color w:val="000000"/>
+          <w:sz w:val="22"/>
+          <w:szCs w:val="22"/>
+          <w:lang w:eastAsia="it-IT"/>
+        </w:rPr>
+        <w:t>Pasquale:</w:t>
+      </w:r>
+      <w:r>
+        <w:rPr>
+          <w:rFonts w:ascii="Arial" w:eastAsia="Times New Roman" w:hAnsi="Arial" w:cs="Arial"/>
+          <w:color w:val="000000"/>
+          <w:sz w:val="22"/>
+          <w:szCs w:val="22"/>
+          <w:lang w:eastAsia="it-IT"/>
+        </w:rPr>
+        <w:t xml:space="preserve"> </w:t>
+      </w:r>
+      <w:proofErr w:type="spellStart"/>
+      <w:r>
+        <w:rPr>
+          <w:rFonts w:ascii="Arial" w:eastAsia="Times New Roman" w:hAnsi="Arial" w:cs="Arial"/>
+          <w:color w:val="000000"/>
+          <w:sz w:val="22"/>
+          <w:szCs w:val="22"/>
+          <w:lang w:eastAsia="it-IT"/>
+        </w:rPr>
+        <w:t>Coutinho</w:t>
+      </w:r>
+      <w:proofErr w:type="spellEnd"/>
+      <w:r>
+        <w:rPr>
+          <w:rFonts w:ascii="Arial" w:eastAsia="Times New Roman" w:hAnsi="Arial" w:cs="Arial"/>
+          <w:color w:val="000000"/>
+          <w:sz w:val="22"/>
+          <w:szCs w:val="22"/>
+          <w:lang w:eastAsia="it-IT"/>
+        </w:rPr>
+        <w:t xml:space="preserve">, Quintero, </w:t>
+      </w:r>
+      <w:proofErr w:type="spellStart"/>
+      <w:r>
+        <w:rPr>
+          <w:rFonts w:ascii="Arial" w:eastAsia="Times New Roman" w:hAnsi="Arial" w:cs="Arial"/>
+          <w:color w:val="000000"/>
+          <w:sz w:val="22"/>
+          <w:szCs w:val="22"/>
+          <w:lang w:eastAsia="it-IT"/>
+        </w:rPr>
+        <w:t>Lamela</w:t>
+      </w:r>
+      <w:proofErr w:type="spellEnd"/>
+      <w:r>
+        <w:rPr>
+          <w:rFonts w:ascii="Arial" w:eastAsia="Times New Roman" w:hAnsi="Arial" w:cs="Arial"/>
+          <w:color w:val="000000"/>
+          <w:sz w:val="22"/>
+          <w:szCs w:val="22"/>
+          <w:lang w:eastAsia="it-IT"/>
+        </w:rPr>
+        <w:t xml:space="preserve">, </w:t>
+      </w:r>
+      <w:proofErr w:type="spellStart"/>
+      <w:r>
+        <w:rPr>
+          <w:rFonts w:ascii="Arial" w:eastAsia="Times New Roman" w:hAnsi="Arial" w:cs="Arial"/>
+          <w:color w:val="000000"/>
+          <w:sz w:val="22"/>
+          <w:szCs w:val="22"/>
+          <w:lang w:eastAsia="it-IT"/>
+        </w:rPr>
+        <w:t>Tevez</w:t>
+      </w:r>
+      <w:proofErr w:type="spellEnd"/>
+      <w:r>
+        <w:rPr>
+          <w:rFonts w:ascii="Arial" w:eastAsia="Times New Roman" w:hAnsi="Arial" w:cs="Arial"/>
+          <w:color w:val="000000"/>
+          <w:sz w:val="22"/>
+          <w:szCs w:val="22"/>
+          <w:lang w:eastAsia="it-IT"/>
+        </w:rPr>
+        <w:t xml:space="preserve">, </w:t>
+      </w:r>
+      <w:proofErr w:type="spellStart"/>
+      <w:r>
+        <w:rPr>
+          <w:rFonts w:ascii="Arial" w:eastAsia="Times New Roman" w:hAnsi="Arial" w:cs="Arial"/>
+          <w:color w:val="000000"/>
+          <w:sz w:val="22"/>
+          <w:szCs w:val="22"/>
+          <w:lang w:eastAsia="it-IT"/>
+        </w:rPr>
+        <w:t>Kovacic</w:t>
+      </w:r>
+      <w:proofErr w:type="spellEnd"/>
+      <w:r>
+        <w:rPr>
+          <w:rFonts w:ascii="Arial" w:eastAsia="Times New Roman" w:hAnsi="Arial" w:cs="Arial"/>
+          <w:color w:val="000000"/>
+          <w:sz w:val="22"/>
+          <w:szCs w:val="22"/>
+          <w:lang w:eastAsia="it-IT"/>
+        </w:rPr>
+        <w:t xml:space="preserve">, </w:t>
+      </w:r>
+      <w:proofErr w:type="spellStart"/>
+      <w:r>
+        <w:rPr>
+          <w:rFonts w:ascii="Arial" w:eastAsia="Times New Roman" w:hAnsi="Arial" w:cs="Arial"/>
+          <w:color w:val="000000"/>
+          <w:sz w:val="22"/>
+          <w:szCs w:val="22"/>
+          <w:lang w:eastAsia="it-IT"/>
+        </w:rPr>
+        <w:t>Coman</w:t>
+      </w:r>
+      <w:proofErr w:type="spellEnd"/>
+      <w:r>
+        <w:rPr>
+          <w:rFonts w:ascii="Arial" w:eastAsia="Times New Roman" w:hAnsi="Arial" w:cs="Arial"/>
+          <w:color w:val="000000"/>
+          <w:sz w:val="22"/>
+          <w:szCs w:val="22"/>
+          <w:lang w:eastAsia="it-IT"/>
+        </w:rPr>
+        <w:t xml:space="preserve">, </w:t>
+      </w:r>
+      <w:proofErr w:type="spellStart"/>
+      <w:r>
+        <w:rPr>
+          <w:rFonts w:ascii="Arial" w:eastAsia="Times New Roman" w:hAnsi="Arial" w:cs="Arial"/>
+          <w:color w:val="000000"/>
+          <w:sz w:val="22"/>
+          <w:szCs w:val="22"/>
+          <w:lang w:eastAsia="it-IT"/>
+        </w:rPr>
+        <w:t>Moralez</w:t>
+      </w:r>
+      <w:proofErr w:type="spellEnd"/>
+      <w:r>
+        <w:rPr>
+          <w:rFonts w:ascii="Arial" w:eastAsia="Times New Roman" w:hAnsi="Arial" w:cs="Arial"/>
+          <w:color w:val="000000"/>
+          <w:sz w:val="22"/>
+          <w:szCs w:val="22"/>
+          <w:lang w:eastAsia="it-IT"/>
+        </w:rPr>
+        <w:t xml:space="preserve">, </w:t>
+      </w:r>
+      <w:proofErr w:type="spellStart"/>
+      <w:r>
+        <w:rPr>
+          <w:rFonts w:ascii="Arial" w:eastAsia="Times New Roman" w:hAnsi="Arial" w:cs="Arial"/>
+          <w:color w:val="000000"/>
+          <w:sz w:val="22"/>
+          <w:szCs w:val="22"/>
+          <w:lang w:eastAsia="it-IT"/>
+        </w:rPr>
+        <w:t>Gabbiadini</w:t>
+      </w:r>
+      <w:proofErr w:type="spellEnd"/>
+      <w:r>
+        <w:rPr>
+          <w:rFonts w:ascii="Arial" w:eastAsia="Times New Roman" w:hAnsi="Arial" w:cs="Arial"/>
+          <w:color w:val="000000"/>
+          <w:sz w:val="22"/>
+          <w:szCs w:val="22"/>
+          <w:lang w:eastAsia="it-IT"/>
+        </w:rPr>
+        <w:t xml:space="preserve">, </w:t>
+      </w:r>
+      <w:proofErr w:type="spellStart"/>
+      <w:r>
+        <w:rPr>
+          <w:rFonts w:ascii="Arial" w:eastAsia="Times New Roman" w:hAnsi="Arial" w:cs="Arial"/>
+          <w:color w:val="000000"/>
+          <w:sz w:val="22"/>
+          <w:szCs w:val="22"/>
+          <w:lang w:eastAsia="it-IT"/>
+        </w:rPr>
+        <w:t>Manay</w:t>
+      </w:r>
+      <w:proofErr w:type="spellEnd"/>
+      <w:r>
+        <w:rPr>
+          <w:rFonts w:ascii="Arial" w:eastAsia="Times New Roman" w:hAnsi="Arial" w:cs="Arial"/>
+          <w:color w:val="000000"/>
+          <w:sz w:val="22"/>
+          <w:szCs w:val="22"/>
+          <w:lang w:eastAsia="it-IT"/>
+        </w:rPr>
+        <w:t xml:space="preserve">, </w:t>
+      </w:r>
+      <w:proofErr w:type="spellStart"/>
+      <w:r>
+        <w:rPr>
+          <w:rFonts w:ascii="Arial" w:eastAsia="Times New Roman" w:hAnsi="Arial" w:cs="Arial"/>
+          <w:color w:val="000000"/>
+          <w:sz w:val="22"/>
+          <w:szCs w:val="22"/>
+          <w:lang w:eastAsia="it-IT"/>
+        </w:rPr>
+        <w:t>Deulofeu</w:t>
+      </w:r>
+      <w:proofErr w:type="spellEnd"/>
+      <w:r>
+        <w:rPr>
+          <w:rFonts w:ascii="Arial" w:eastAsia="Times New Roman" w:hAnsi="Arial" w:cs="Arial"/>
+          <w:color w:val="000000"/>
+          <w:sz w:val="22"/>
+          <w:szCs w:val="22"/>
+          <w:lang w:eastAsia="it-IT"/>
+        </w:rPr>
+        <w:t xml:space="preserve">, </w:t>
+      </w:r>
+      <w:proofErr w:type="spellStart"/>
+      <w:r>
+        <w:rPr>
+          <w:rFonts w:ascii="Arial" w:eastAsia="Times New Roman" w:hAnsi="Arial" w:cs="Arial"/>
+          <w:color w:val="000000"/>
+          <w:sz w:val="22"/>
+          <w:szCs w:val="22"/>
+          <w:lang w:eastAsia="it-IT"/>
+        </w:rPr>
+        <w:t>Salah</w:t>
+      </w:r>
+      <w:proofErr w:type="spellEnd"/>
+      <w:r>
+        <w:rPr>
+          <w:rFonts w:ascii="Arial" w:eastAsia="Times New Roman" w:hAnsi="Arial" w:cs="Arial"/>
+          <w:color w:val="000000"/>
+          <w:sz w:val="22"/>
+          <w:szCs w:val="22"/>
+          <w:lang w:eastAsia="it-IT"/>
+        </w:rPr>
+        <w:t>,</w:t>
+      </w:r>
+      <w:r>
+        <w:rPr>
+          <w:rFonts w:ascii="Arial" w:eastAsia="Times New Roman" w:hAnsi="Arial" w:cs="Arial"/>
+          <w:color w:val="000000"/>
+          <w:sz w:val="22"/>
+          <w:szCs w:val="22"/>
+          <w:lang w:eastAsia="it-IT"/>
+        </w:rPr>
+        <w:t xml:space="preserve"> Isla, Bacca,</w:t>
+      </w:r>
+      <w:r>
+        <w:rPr>
+          <w:rFonts w:ascii="Arial" w:eastAsia="Times New Roman" w:hAnsi="Arial" w:cs="Arial"/>
+          <w:color w:val="000000"/>
+          <w:sz w:val="22"/>
+          <w:szCs w:val="22"/>
+          <w:lang w:eastAsia="it-IT"/>
+        </w:rPr>
+        <w:t xml:space="preserve"> Joao Mario, Pellegri</w:t>
+      </w:r>
+      <w:r>
+        <w:rPr>
+          <w:rFonts w:ascii="Arial" w:eastAsia="Times New Roman" w:hAnsi="Arial" w:cs="Arial"/>
+          <w:color w:val="000000"/>
+          <w:sz w:val="22"/>
+          <w:szCs w:val="22"/>
+          <w:lang w:eastAsia="it-IT"/>
+        </w:rPr>
+        <w:t xml:space="preserve">, </w:t>
+      </w:r>
+      <w:proofErr w:type="spellStart"/>
+      <w:r>
+        <w:rPr>
+          <w:rFonts w:ascii="Arial" w:eastAsia="Times New Roman" w:hAnsi="Arial" w:cs="Arial"/>
+          <w:color w:val="000000"/>
+          <w:sz w:val="22"/>
+          <w:szCs w:val="22"/>
+          <w:lang w:eastAsia="it-IT"/>
+        </w:rPr>
+        <w:t>Eder</w:t>
+      </w:r>
+      <w:proofErr w:type="spellEnd"/>
+      <w:r>
+        <w:rPr>
+          <w:rFonts w:ascii="Arial" w:eastAsia="Times New Roman" w:hAnsi="Arial" w:cs="Arial"/>
+          <w:color w:val="000000"/>
+          <w:sz w:val="22"/>
+          <w:szCs w:val="22"/>
+          <w:lang w:eastAsia="it-IT"/>
+        </w:rPr>
+        <w:t xml:space="preserve">, </w:t>
+      </w:r>
+      <w:proofErr w:type="spellStart"/>
+      <w:r>
+        <w:rPr>
+          <w:rFonts w:ascii="Arial" w:eastAsia="Times New Roman" w:hAnsi="Arial" w:cs="Arial"/>
+          <w:color w:val="000000"/>
+          <w:sz w:val="22"/>
+          <w:szCs w:val="22"/>
+          <w:lang w:eastAsia="it-IT"/>
+        </w:rPr>
+        <w:t>Rafinha</w:t>
+      </w:r>
+      <w:proofErr w:type="spellEnd"/>
     </w:p>
     <w:p>
       <w:pPr>
@@ -760,8 +1179,206 @@
           <w:szCs w:val="22"/>
           <w:lang w:eastAsia="it-IT"/>
         </w:rPr>
-        <w:t>Pasquale:</w:t>
-      </w:r>
+        <w:t>Andrea:</w:t>
+      </w:r>
+      <w:r>
+        <w:rPr>
+          <w:rFonts w:ascii="Arial" w:eastAsia="Times New Roman" w:hAnsi="Arial" w:cs="Arial"/>
+          <w:color w:val="000000"/>
+          <w:sz w:val="22"/>
+          <w:szCs w:val="22"/>
+          <w:lang w:eastAsia="it-IT"/>
+        </w:rPr>
+        <w:t xml:space="preserve"> Cavani, </w:t>
+      </w:r>
+      <w:proofErr w:type="spellStart"/>
+      <w:r>
+        <w:rPr>
+          <w:rFonts w:ascii="Arial" w:eastAsia="Times New Roman" w:hAnsi="Arial" w:cs="Arial"/>
+          <w:color w:val="000000"/>
+          <w:sz w:val="22"/>
+          <w:szCs w:val="22"/>
+          <w:lang w:eastAsia="it-IT"/>
+        </w:rPr>
+        <w:t>Emegara</w:t>
+      </w:r>
+      <w:proofErr w:type="spellEnd"/>
+      <w:r>
+        <w:rPr>
+          <w:rFonts w:ascii="Arial" w:eastAsia="Times New Roman" w:hAnsi="Arial" w:cs="Arial"/>
+          <w:color w:val="000000"/>
+          <w:sz w:val="22"/>
+          <w:szCs w:val="22"/>
+          <w:lang w:eastAsia="it-IT"/>
+        </w:rPr>
+        <w:t xml:space="preserve">, </w:t>
+      </w:r>
+      <w:proofErr w:type="spellStart"/>
+      <w:r>
+        <w:rPr>
+          <w:rFonts w:ascii="Arial" w:eastAsia="Times New Roman" w:hAnsi="Arial" w:cs="Arial"/>
+          <w:color w:val="000000"/>
+          <w:sz w:val="22"/>
+          <w:szCs w:val="22"/>
+          <w:lang w:eastAsia="it-IT"/>
+        </w:rPr>
+        <w:t>Torje</w:t>
+      </w:r>
+      <w:proofErr w:type="spellEnd"/>
+      <w:r>
+        <w:rPr>
+          <w:rFonts w:ascii="Arial" w:eastAsia="Times New Roman" w:hAnsi="Arial" w:cs="Arial"/>
+          <w:color w:val="000000"/>
+          <w:sz w:val="22"/>
+          <w:szCs w:val="22"/>
+          <w:lang w:eastAsia="it-IT"/>
+        </w:rPr>
+        <w:t xml:space="preserve">, Jonathan, </w:t>
+      </w:r>
+      <w:proofErr w:type="spellStart"/>
+      <w:r>
+        <w:rPr>
+          <w:rFonts w:ascii="Arial" w:eastAsia="Times New Roman" w:hAnsi="Arial" w:cs="Arial"/>
+          <w:color w:val="000000"/>
+          <w:sz w:val="22"/>
+          <w:szCs w:val="22"/>
+          <w:lang w:eastAsia="it-IT"/>
+        </w:rPr>
+        <w:t>Donkor</w:t>
+      </w:r>
+      <w:proofErr w:type="spellEnd"/>
+      <w:r>
+        <w:rPr>
+          <w:rFonts w:ascii="Arial" w:eastAsia="Times New Roman" w:hAnsi="Arial" w:cs="Arial"/>
+          <w:color w:val="000000"/>
+          <w:sz w:val="22"/>
+          <w:szCs w:val="22"/>
+          <w:lang w:eastAsia="it-IT"/>
+        </w:rPr>
+        <w:t xml:space="preserve">, </w:t>
+      </w:r>
+      <w:proofErr w:type="spellStart"/>
+      <w:r>
+        <w:rPr>
+          <w:rFonts w:ascii="Arial" w:eastAsia="Times New Roman" w:hAnsi="Arial" w:cs="Arial"/>
+          <w:color w:val="000000"/>
+          <w:sz w:val="22"/>
+          <w:szCs w:val="22"/>
+          <w:lang w:eastAsia="it-IT"/>
+        </w:rPr>
+        <w:t>Lestienne</w:t>
+      </w:r>
+      <w:proofErr w:type="spellEnd"/>
+      <w:r>
+        <w:rPr>
+          <w:rFonts w:ascii="Arial" w:eastAsia="Times New Roman" w:hAnsi="Arial" w:cs="Arial"/>
+          <w:color w:val="000000"/>
+          <w:sz w:val="22"/>
+          <w:szCs w:val="22"/>
+          <w:lang w:eastAsia="it-IT"/>
+        </w:rPr>
+        <w:t xml:space="preserve">, </w:t>
+      </w:r>
+      <w:proofErr w:type="spellStart"/>
+      <w:r>
+        <w:rPr>
+          <w:rFonts w:ascii="Arial" w:eastAsia="Times New Roman" w:hAnsi="Arial" w:cs="Arial"/>
+          <w:color w:val="000000"/>
+          <w:sz w:val="22"/>
+          <w:szCs w:val="22"/>
+          <w:lang w:eastAsia="it-IT"/>
+        </w:rPr>
+        <w:t>Vasquez</w:t>
+      </w:r>
+      <w:proofErr w:type="spellEnd"/>
+      <w:r>
+        <w:rPr>
+          <w:rFonts w:ascii="Arial" w:eastAsia="Times New Roman" w:hAnsi="Arial" w:cs="Arial"/>
+          <w:color w:val="000000"/>
+          <w:sz w:val="22"/>
+          <w:szCs w:val="22"/>
+          <w:lang w:eastAsia="it-IT"/>
+        </w:rPr>
+        <w:t xml:space="preserve">, </w:t>
+      </w:r>
+      <w:proofErr w:type="spellStart"/>
+      <w:r>
+        <w:rPr>
+          <w:rFonts w:ascii="Arial" w:eastAsia="Times New Roman" w:hAnsi="Arial" w:cs="Arial"/>
+          <w:color w:val="000000"/>
+          <w:sz w:val="22"/>
+          <w:szCs w:val="22"/>
+          <w:lang w:eastAsia="it-IT"/>
+        </w:rPr>
+        <w:t>Telles</w:t>
+      </w:r>
+      <w:proofErr w:type="spellEnd"/>
+      <w:r>
+        <w:rPr>
+          <w:rFonts w:ascii="Arial" w:eastAsia="Times New Roman" w:hAnsi="Arial" w:cs="Arial"/>
+          <w:color w:val="000000"/>
+          <w:sz w:val="22"/>
+          <w:szCs w:val="22"/>
+          <w:lang w:eastAsia="it-IT"/>
+        </w:rPr>
+        <w:t xml:space="preserve">, </w:t>
+      </w:r>
+      <w:proofErr w:type="spellStart"/>
+      <w:r>
+        <w:rPr>
+          <w:rFonts w:ascii="Arial" w:eastAsia="Times New Roman" w:hAnsi="Arial" w:cs="Arial"/>
+          <w:color w:val="000000"/>
+          <w:sz w:val="22"/>
+          <w:szCs w:val="22"/>
+          <w:lang w:eastAsia="it-IT"/>
+        </w:rPr>
+        <w:t>Vermalen</w:t>
+      </w:r>
+      <w:proofErr w:type="spellEnd"/>
+      <w:r>
+        <w:rPr>
+          <w:rFonts w:ascii="Arial" w:eastAsia="Times New Roman" w:hAnsi="Arial" w:cs="Arial"/>
+          <w:color w:val="000000"/>
+          <w:sz w:val="22"/>
+          <w:szCs w:val="22"/>
+          <w:lang w:eastAsia="it-IT"/>
+        </w:rPr>
+        <w:t xml:space="preserve">, </w:t>
+      </w:r>
+      <w:proofErr w:type="spellStart"/>
+      <w:r>
+        <w:rPr>
+          <w:rFonts w:ascii="Arial" w:eastAsia="Times New Roman" w:hAnsi="Arial" w:cs="Arial"/>
+          <w:color w:val="000000"/>
+          <w:sz w:val="22"/>
+          <w:szCs w:val="22"/>
+          <w:lang w:eastAsia="it-IT"/>
+        </w:rPr>
+        <w:t>Mchedlize</w:t>
+      </w:r>
+      <w:proofErr w:type="spellEnd"/>
+      <w:r>
+        <w:rPr>
+          <w:rFonts w:ascii="Arial" w:eastAsia="Times New Roman" w:hAnsi="Arial" w:cs="Arial"/>
+          <w:color w:val="000000"/>
+          <w:sz w:val="22"/>
+          <w:szCs w:val="22"/>
+          <w:lang w:eastAsia="it-IT"/>
+        </w:rPr>
+        <w:t xml:space="preserve">, </w:t>
+      </w:r>
+      <w:proofErr w:type="spellStart"/>
+      <w:r>
+        <w:rPr>
+          <w:rFonts w:ascii="Arial" w:eastAsia="Times New Roman" w:hAnsi="Arial" w:cs="Arial"/>
+          <w:color w:val="000000"/>
+          <w:sz w:val="22"/>
+          <w:szCs w:val="22"/>
+          <w:lang w:eastAsia="it-IT"/>
+        </w:rPr>
+        <w:t>El</w:t>
+      </w:r>
+      <w:proofErr w:type="spellEnd"/>
       <w:r>
         <w:rPr>
           <w:rFonts w:ascii="Arial" w:eastAsia="Times New Roman" w:hAnsi="Arial" w:cs="Arial"/>
@@ -781,279 +1398,39 @@
           <w:szCs w:val="22"/>
           <w:lang w:eastAsia="it-IT"/>
         </w:rPr>
-        <w:t>Coutinho</w:t>
-      </w:r>
-      <w:proofErr w:type="spellEnd"/>
-      <w:r>
-        <w:rPr>
-          <w:rFonts w:ascii="Arial" w:eastAsia="Times New Roman" w:hAnsi="Arial" w:cs="Arial"/>
-          <w:color w:val="000000"/>
-          <w:sz w:val="22"/>
-          <w:szCs w:val="22"/>
-          <w:lang w:eastAsia="it-IT"/>
-        </w:rPr>
-        <w:t xml:space="preserve">, Quintero, </w:t>
-      </w:r>
-      <w:proofErr w:type="spellStart"/>
-      <w:r>
-        <w:rPr>
-          <w:rFonts w:ascii="Arial" w:eastAsia="Times New Roman" w:hAnsi="Arial" w:cs="Arial"/>
-          <w:color w:val="000000"/>
-          <w:sz w:val="22"/>
-          <w:szCs w:val="22"/>
-          <w:lang w:eastAsia="it-IT"/>
-        </w:rPr>
-        <w:t>Lamela</w:t>
-      </w:r>
-      <w:proofErr w:type="spellEnd"/>
-      <w:r>
-        <w:rPr>
-          <w:rFonts w:ascii="Arial" w:eastAsia="Times New Roman" w:hAnsi="Arial" w:cs="Arial"/>
-          <w:color w:val="000000"/>
-          <w:sz w:val="22"/>
-          <w:szCs w:val="22"/>
-          <w:lang w:eastAsia="it-IT"/>
-        </w:rPr>
-        <w:t xml:space="preserve">, </w:t>
-      </w:r>
-      <w:proofErr w:type="spellStart"/>
-      <w:r>
-        <w:rPr>
-          <w:rFonts w:ascii="Arial" w:eastAsia="Times New Roman" w:hAnsi="Arial" w:cs="Arial"/>
-          <w:color w:val="000000"/>
-          <w:sz w:val="22"/>
-          <w:szCs w:val="22"/>
-          <w:lang w:eastAsia="it-IT"/>
-        </w:rPr>
-        <w:t>Tevez</w:t>
-      </w:r>
-      <w:proofErr w:type="spellEnd"/>
-      <w:r>
-        <w:rPr>
-          <w:rFonts w:ascii="Arial" w:eastAsia="Times New Roman" w:hAnsi="Arial" w:cs="Arial"/>
-          <w:color w:val="000000"/>
-          <w:sz w:val="22"/>
-          <w:szCs w:val="22"/>
-          <w:lang w:eastAsia="it-IT"/>
-        </w:rPr>
-        <w:t xml:space="preserve">, </w:t>
-      </w:r>
-      <w:proofErr w:type="spellStart"/>
-      <w:r>
-        <w:rPr>
-          <w:rFonts w:ascii="Arial" w:eastAsia="Times New Roman" w:hAnsi="Arial" w:cs="Arial"/>
-          <w:color w:val="000000"/>
-          <w:sz w:val="22"/>
-          <w:szCs w:val="22"/>
-          <w:lang w:eastAsia="it-IT"/>
-        </w:rPr>
-        <w:t>Kovacic</w:t>
-      </w:r>
-      <w:proofErr w:type="spellEnd"/>
-      <w:r>
-        <w:rPr>
-          <w:rFonts w:ascii="Arial" w:eastAsia="Times New Roman" w:hAnsi="Arial" w:cs="Arial"/>
-          <w:color w:val="000000"/>
-          <w:sz w:val="22"/>
-          <w:szCs w:val="22"/>
-          <w:lang w:eastAsia="it-IT"/>
-        </w:rPr>
-        <w:t xml:space="preserve">, </w:t>
-      </w:r>
-      <w:proofErr w:type="spellStart"/>
-      <w:r>
-        <w:rPr>
-          <w:rFonts w:ascii="Arial" w:eastAsia="Times New Roman" w:hAnsi="Arial" w:cs="Arial"/>
-          <w:color w:val="000000"/>
-          <w:sz w:val="22"/>
-          <w:szCs w:val="22"/>
-          <w:lang w:eastAsia="it-IT"/>
-        </w:rPr>
-        <w:t>Coman</w:t>
-      </w:r>
-      <w:proofErr w:type="spellEnd"/>
-      <w:r>
-        <w:rPr>
-          <w:rFonts w:ascii="Arial" w:eastAsia="Times New Roman" w:hAnsi="Arial" w:cs="Arial"/>
-          <w:color w:val="000000"/>
-          <w:sz w:val="22"/>
-          <w:szCs w:val="22"/>
-          <w:lang w:eastAsia="it-IT"/>
-        </w:rPr>
-        <w:t xml:space="preserve">, </w:t>
-      </w:r>
-      <w:proofErr w:type="spellStart"/>
-      <w:r>
-        <w:rPr>
-          <w:rFonts w:ascii="Arial" w:eastAsia="Times New Roman" w:hAnsi="Arial" w:cs="Arial"/>
-          <w:color w:val="000000"/>
-          <w:sz w:val="22"/>
-          <w:szCs w:val="22"/>
-          <w:lang w:eastAsia="it-IT"/>
-        </w:rPr>
-        <w:t>Moralez</w:t>
-      </w:r>
-      <w:proofErr w:type="spellEnd"/>
-      <w:r>
-        <w:rPr>
-          <w:rFonts w:ascii="Arial" w:eastAsia="Times New Roman" w:hAnsi="Arial" w:cs="Arial"/>
-          <w:color w:val="000000"/>
-          <w:sz w:val="22"/>
-          <w:szCs w:val="22"/>
-          <w:lang w:eastAsia="it-IT"/>
-        </w:rPr>
-        <w:t xml:space="preserve">, </w:t>
-      </w:r>
-      <w:proofErr w:type="spellStart"/>
-      <w:r>
-        <w:rPr>
-          <w:rFonts w:ascii="Arial" w:eastAsia="Times New Roman" w:hAnsi="Arial" w:cs="Arial"/>
-          <w:color w:val="000000"/>
-          <w:sz w:val="22"/>
-          <w:szCs w:val="22"/>
-          <w:lang w:eastAsia="it-IT"/>
-        </w:rPr>
-        <w:t>Gabbiadini</w:t>
-      </w:r>
-      <w:proofErr w:type="spellEnd"/>
-      <w:r>
-        <w:rPr>
-          <w:rFonts w:ascii="Arial" w:eastAsia="Times New Roman" w:hAnsi="Arial" w:cs="Arial"/>
-          <w:color w:val="000000"/>
-          <w:sz w:val="22"/>
-          <w:szCs w:val="22"/>
-          <w:lang w:eastAsia="it-IT"/>
-        </w:rPr>
-        <w:t xml:space="preserve">, </w:t>
-      </w:r>
-      <w:proofErr w:type="spellStart"/>
-      <w:r>
-        <w:rPr>
-          <w:rFonts w:ascii="Arial" w:eastAsia="Times New Roman" w:hAnsi="Arial" w:cs="Arial"/>
-          <w:color w:val="000000"/>
-          <w:sz w:val="22"/>
-          <w:szCs w:val="22"/>
-          <w:lang w:eastAsia="it-IT"/>
-        </w:rPr>
-        <w:t>Manay</w:t>
-      </w:r>
-      <w:proofErr w:type="spellEnd"/>
-      <w:r>
-        <w:rPr>
-          <w:rFonts w:ascii="Arial" w:eastAsia="Times New Roman" w:hAnsi="Arial" w:cs="Arial"/>
-          <w:color w:val="000000"/>
-          <w:sz w:val="22"/>
-          <w:szCs w:val="22"/>
-          <w:lang w:eastAsia="it-IT"/>
-        </w:rPr>
-        <w:t xml:space="preserve">, </w:t>
-      </w:r>
-      <w:proofErr w:type="spellStart"/>
-      <w:r>
-        <w:rPr>
-          <w:rFonts w:ascii="Arial" w:eastAsia="Times New Roman" w:hAnsi="Arial" w:cs="Arial"/>
-          <w:color w:val="000000"/>
-          <w:sz w:val="22"/>
-          <w:szCs w:val="22"/>
-          <w:lang w:eastAsia="it-IT"/>
-        </w:rPr>
-        <w:t>Deulofeu</w:t>
-      </w:r>
-      <w:proofErr w:type="spellEnd"/>
-      <w:r>
-        <w:rPr>
-          <w:rFonts w:ascii="Arial" w:eastAsia="Times New Roman" w:hAnsi="Arial" w:cs="Arial"/>
-          <w:color w:val="000000"/>
-          <w:sz w:val="22"/>
-          <w:szCs w:val="22"/>
-          <w:lang w:eastAsia="it-IT"/>
-        </w:rPr>
-        <w:t xml:space="preserve">, </w:t>
-      </w:r>
-      <w:proofErr w:type="spellStart"/>
-      <w:r>
-        <w:rPr>
-          <w:rFonts w:ascii="Arial" w:eastAsia="Times New Roman" w:hAnsi="Arial" w:cs="Arial"/>
-          <w:color w:val="000000"/>
-          <w:sz w:val="22"/>
-          <w:szCs w:val="22"/>
-          <w:lang w:eastAsia="it-IT"/>
-        </w:rPr>
-        <w:t>Salah</w:t>
-      </w:r>
-      <w:proofErr w:type="spellEnd"/>
-      <w:r>
-        <w:rPr>
-          <w:rFonts w:ascii="Arial" w:eastAsia="Times New Roman" w:hAnsi="Arial" w:cs="Arial"/>
-          <w:color w:val="000000"/>
-          <w:sz w:val="22"/>
-          <w:szCs w:val="22"/>
-          <w:lang w:eastAsia="it-IT"/>
-        </w:rPr>
-        <w:t>,</w:t>
-      </w:r>
-      <w:r>
-        <w:rPr>
-          <w:rFonts w:ascii="Arial" w:eastAsia="Times New Roman" w:hAnsi="Arial" w:cs="Arial"/>
-          <w:color w:val="000000"/>
-          <w:sz w:val="22"/>
-          <w:szCs w:val="22"/>
-          <w:lang w:eastAsia="it-IT"/>
-        </w:rPr>
-        <w:t xml:space="preserve"> Isla, Bacca,</w:t>
-      </w:r>
-      <w:r>
-        <w:rPr>
-          <w:rFonts w:ascii="Arial" w:eastAsia="Times New Roman" w:hAnsi="Arial" w:cs="Arial"/>
-          <w:color w:val="000000"/>
-          <w:sz w:val="22"/>
-          <w:szCs w:val="22"/>
-          <w:lang w:eastAsia="it-IT"/>
-        </w:rPr>
-        <w:t xml:space="preserve"> Joao Mario, Pellegri</w:t>
-      </w:r>
-      <w:r>
-        <w:rPr>
-          <w:rFonts w:ascii="Arial" w:eastAsia="Times New Roman" w:hAnsi="Arial" w:cs="Arial"/>
-          <w:color w:val="000000"/>
-          <w:sz w:val="22"/>
-          <w:szCs w:val="22"/>
-          <w:lang w:eastAsia="it-IT"/>
-        </w:rPr>
-        <w:t xml:space="preserve">, </w:t>
-      </w:r>
-      <w:proofErr w:type="spellStart"/>
-      <w:r>
-        <w:rPr>
-          <w:rFonts w:ascii="Arial" w:eastAsia="Times New Roman" w:hAnsi="Arial" w:cs="Arial"/>
-          <w:color w:val="000000"/>
-          <w:sz w:val="22"/>
-          <w:szCs w:val="22"/>
-          <w:lang w:eastAsia="it-IT"/>
-        </w:rPr>
-        <w:t>Eder</w:t>
-      </w:r>
-      <w:proofErr w:type="spellEnd"/>
-      <w:r>
-        <w:rPr>
-          <w:rFonts w:ascii="Arial" w:eastAsia="Times New Roman" w:hAnsi="Arial" w:cs="Arial"/>
-          <w:color w:val="000000"/>
-          <w:sz w:val="22"/>
-          <w:szCs w:val="22"/>
-          <w:lang w:eastAsia="it-IT"/>
-        </w:rPr>
-        <w:t xml:space="preserve">, </w:t>
-      </w:r>
-      <w:proofErr w:type="spellStart"/>
-      <w:r>
-        <w:rPr>
-          <w:rFonts w:ascii="Arial" w:eastAsia="Times New Roman" w:hAnsi="Arial" w:cs="Arial"/>
-          <w:color w:val="000000"/>
-          <w:sz w:val="22"/>
-          <w:szCs w:val="22"/>
-          <w:lang w:eastAsia="it-IT"/>
-        </w:rPr>
-        <w:t>Rafinha</w:t>
+        <w:t>Kaddouri</w:t>
+      </w:r>
+      <w:proofErr w:type="spellEnd"/>
+      <w:r>
+        <w:rPr>
+          <w:rFonts w:ascii="Arial" w:eastAsia="Times New Roman" w:hAnsi="Arial" w:cs="Arial"/>
+          <w:color w:val="000000"/>
+          <w:sz w:val="22"/>
+          <w:szCs w:val="22"/>
+          <w:lang w:eastAsia="it-IT"/>
+        </w:rPr>
+        <w:t>, Han</w:t>
+      </w:r>
+      <w:r>
+        <w:rPr>
+          <w:rFonts w:ascii="Arial" w:eastAsia="Times New Roman" w:hAnsi="Arial" w:cs="Arial"/>
+          <w:color w:val="000000"/>
+          <w:sz w:val="22"/>
+          <w:szCs w:val="22"/>
+          <w:lang w:eastAsia="it-IT"/>
+        </w:rPr>
+        <w:t xml:space="preserve">, </w:t>
+      </w:r>
+      <w:proofErr w:type="spellStart"/>
+      <w:r>
+        <w:rPr>
+          <w:rFonts w:ascii="Arial" w:eastAsia="Times New Roman" w:hAnsi="Arial" w:cs="Arial"/>
+          <w:color w:val="000000"/>
+          <w:sz w:val="22"/>
+          <w:szCs w:val="22"/>
+          <w:lang w:eastAsia="it-IT"/>
+        </w:rPr>
+        <w:t>Torreira</w:t>
       </w:r>
       <w:proofErr w:type="spellEnd"/>
     </w:p>
@@ -1083,206 +1460,72 @@
           <w:szCs w:val="22"/>
           <w:lang w:eastAsia="it-IT"/>
         </w:rPr>
-        <w:t>Andrea:</w:t>
-      </w:r>
-      <w:r>
-        <w:rPr>
-          <w:rFonts w:ascii="Arial" w:eastAsia="Times New Roman" w:hAnsi="Arial" w:cs="Arial"/>
-          <w:color w:val="000000"/>
-          <w:sz w:val="22"/>
-          <w:szCs w:val="22"/>
-          <w:lang w:eastAsia="it-IT"/>
-        </w:rPr>
-        <w:t xml:space="preserve"> Cavani, </w:t>
-      </w:r>
-      <w:proofErr w:type="spellStart"/>
-      <w:r>
-        <w:rPr>
-          <w:rFonts w:ascii="Arial" w:eastAsia="Times New Roman" w:hAnsi="Arial" w:cs="Arial"/>
-          <w:color w:val="000000"/>
-          <w:sz w:val="22"/>
-          <w:szCs w:val="22"/>
-          <w:lang w:eastAsia="it-IT"/>
-        </w:rPr>
-        <w:t>Emegara</w:t>
-      </w:r>
-      <w:proofErr w:type="spellEnd"/>
-      <w:r>
-        <w:rPr>
-          <w:rFonts w:ascii="Arial" w:eastAsia="Times New Roman" w:hAnsi="Arial" w:cs="Arial"/>
-          <w:color w:val="000000"/>
-          <w:sz w:val="22"/>
-          <w:szCs w:val="22"/>
-          <w:lang w:eastAsia="it-IT"/>
-        </w:rPr>
-        <w:t xml:space="preserve">, </w:t>
-      </w:r>
-      <w:proofErr w:type="spellStart"/>
-      <w:r>
-        <w:rPr>
-          <w:rFonts w:ascii="Arial" w:eastAsia="Times New Roman" w:hAnsi="Arial" w:cs="Arial"/>
-          <w:color w:val="000000"/>
-          <w:sz w:val="22"/>
-          <w:szCs w:val="22"/>
-          <w:lang w:eastAsia="it-IT"/>
-        </w:rPr>
-        <w:t>Torje</w:t>
-      </w:r>
-      <w:proofErr w:type="spellEnd"/>
-      <w:r>
-        <w:rPr>
-          <w:rFonts w:ascii="Arial" w:eastAsia="Times New Roman" w:hAnsi="Arial" w:cs="Arial"/>
-          <w:color w:val="000000"/>
-          <w:sz w:val="22"/>
-          <w:szCs w:val="22"/>
-          <w:lang w:eastAsia="it-IT"/>
-        </w:rPr>
-        <w:t xml:space="preserve">, Jonathan, </w:t>
-      </w:r>
-      <w:proofErr w:type="spellStart"/>
-      <w:r>
-        <w:rPr>
-          <w:rFonts w:ascii="Arial" w:eastAsia="Times New Roman" w:hAnsi="Arial" w:cs="Arial"/>
-          <w:color w:val="000000"/>
-          <w:sz w:val="22"/>
-          <w:szCs w:val="22"/>
-          <w:lang w:eastAsia="it-IT"/>
-        </w:rPr>
-        <w:t>Donkor</w:t>
-      </w:r>
-      <w:proofErr w:type="spellEnd"/>
-      <w:r>
-        <w:rPr>
-          <w:rFonts w:ascii="Arial" w:eastAsia="Times New Roman" w:hAnsi="Arial" w:cs="Arial"/>
-          <w:color w:val="000000"/>
-          <w:sz w:val="22"/>
-          <w:szCs w:val="22"/>
-          <w:lang w:eastAsia="it-IT"/>
-        </w:rPr>
-        <w:t xml:space="preserve">, </w:t>
-      </w:r>
-      <w:proofErr w:type="spellStart"/>
-      <w:r>
-        <w:rPr>
-          <w:rFonts w:ascii="Arial" w:eastAsia="Times New Roman" w:hAnsi="Arial" w:cs="Arial"/>
-          <w:color w:val="000000"/>
-          <w:sz w:val="22"/>
-          <w:szCs w:val="22"/>
-          <w:lang w:eastAsia="it-IT"/>
-        </w:rPr>
-        <w:t>Lestienne</w:t>
-      </w:r>
-      <w:proofErr w:type="spellEnd"/>
-      <w:r>
-        <w:rPr>
-          <w:rFonts w:ascii="Arial" w:eastAsia="Times New Roman" w:hAnsi="Arial" w:cs="Arial"/>
-          <w:color w:val="000000"/>
-          <w:sz w:val="22"/>
-          <w:szCs w:val="22"/>
-          <w:lang w:eastAsia="it-IT"/>
-        </w:rPr>
-        <w:t xml:space="preserve">, </w:t>
-      </w:r>
-      <w:proofErr w:type="spellStart"/>
-      <w:r>
-        <w:rPr>
-          <w:rFonts w:ascii="Arial" w:eastAsia="Times New Roman" w:hAnsi="Arial" w:cs="Arial"/>
-          <w:color w:val="000000"/>
-          <w:sz w:val="22"/>
-          <w:szCs w:val="22"/>
-          <w:lang w:eastAsia="it-IT"/>
-        </w:rPr>
-        <w:t>Vasquez</w:t>
-      </w:r>
-      <w:proofErr w:type="spellEnd"/>
-      <w:r>
-        <w:rPr>
-          <w:rFonts w:ascii="Arial" w:eastAsia="Times New Roman" w:hAnsi="Arial" w:cs="Arial"/>
-          <w:color w:val="000000"/>
-          <w:sz w:val="22"/>
-          <w:szCs w:val="22"/>
-          <w:lang w:eastAsia="it-IT"/>
-        </w:rPr>
-        <w:t xml:space="preserve">, </w:t>
-      </w:r>
-      <w:proofErr w:type="spellStart"/>
-      <w:r>
-        <w:rPr>
-          <w:rFonts w:ascii="Arial" w:eastAsia="Times New Roman" w:hAnsi="Arial" w:cs="Arial"/>
-          <w:color w:val="000000"/>
-          <w:sz w:val="22"/>
-          <w:szCs w:val="22"/>
-          <w:lang w:eastAsia="it-IT"/>
-        </w:rPr>
-        <w:t>Telles</w:t>
-      </w:r>
-      <w:proofErr w:type="spellEnd"/>
-      <w:r>
-        <w:rPr>
-          <w:rFonts w:ascii="Arial" w:eastAsia="Times New Roman" w:hAnsi="Arial" w:cs="Arial"/>
-          <w:color w:val="000000"/>
-          <w:sz w:val="22"/>
-          <w:szCs w:val="22"/>
-          <w:lang w:eastAsia="it-IT"/>
-        </w:rPr>
-        <w:t xml:space="preserve">, </w:t>
-      </w:r>
-      <w:proofErr w:type="spellStart"/>
-      <w:r>
-        <w:rPr>
-          <w:rFonts w:ascii="Arial" w:eastAsia="Times New Roman" w:hAnsi="Arial" w:cs="Arial"/>
-          <w:color w:val="000000"/>
-          <w:sz w:val="22"/>
-          <w:szCs w:val="22"/>
-          <w:lang w:eastAsia="it-IT"/>
-        </w:rPr>
-        <w:t>Vermalen</w:t>
-      </w:r>
-      <w:proofErr w:type="spellEnd"/>
-      <w:r>
-        <w:rPr>
-          <w:rFonts w:ascii="Arial" w:eastAsia="Times New Roman" w:hAnsi="Arial" w:cs="Arial"/>
-          <w:color w:val="000000"/>
-          <w:sz w:val="22"/>
-          <w:szCs w:val="22"/>
-          <w:lang w:eastAsia="it-IT"/>
-        </w:rPr>
-        <w:t xml:space="preserve">, </w:t>
-      </w:r>
-      <w:proofErr w:type="spellStart"/>
-      <w:r>
-        <w:rPr>
-          <w:rFonts w:ascii="Arial" w:eastAsia="Times New Roman" w:hAnsi="Arial" w:cs="Arial"/>
-          <w:color w:val="000000"/>
-          <w:sz w:val="22"/>
-          <w:szCs w:val="22"/>
-          <w:lang w:eastAsia="it-IT"/>
-        </w:rPr>
-        <w:t>Mchedlize</w:t>
-      </w:r>
-      <w:proofErr w:type="spellEnd"/>
-      <w:r>
-        <w:rPr>
-          <w:rFonts w:ascii="Arial" w:eastAsia="Times New Roman" w:hAnsi="Arial" w:cs="Arial"/>
-          <w:color w:val="000000"/>
-          <w:sz w:val="22"/>
-          <w:szCs w:val="22"/>
-          <w:lang w:eastAsia="it-IT"/>
-        </w:rPr>
-        <w:t xml:space="preserve">, </w:t>
-      </w:r>
-      <w:proofErr w:type="spellStart"/>
-      <w:r>
-        <w:rPr>
-          <w:rFonts w:ascii="Arial" w:eastAsia="Times New Roman" w:hAnsi="Arial" w:cs="Arial"/>
-          <w:color w:val="000000"/>
-          <w:sz w:val="22"/>
-          <w:szCs w:val="22"/>
-          <w:lang w:eastAsia="it-IT"/>
-        </w:rPr>
-        <w:t>El</w:t>
-      </w:r>
-      <w:proofErr w:type="spellEnd"/>
+        <w:t>Domenico:</w:t>
+      </w:r>
+      <w:r>
+        <w:rPr>
+          <w:rFonts w:ascii="Arial" w:eastAsia="Times New Roman" w:hAnsi="Arial" w:cs="Arial"/>
+          <w:color w:val="000000"/>
+          <w:sz w:val="22"/>
+          <w:szCs w:val="22"/>
+          <w:lang w:eastAsia="it-IT"/>
+        </w:rPr>
+        <w:t xml:space="preserve"> Weiss, </w:t>
+      </w:r>
+      <w:proofErr w:type="spellStart"/>
+      <w:r>
+        <w:rPr>
+          <w:rFonts w:ascii="Arial" w:eastAsia="Times New Roman" w:hAnsi="Arial" w:cs="Arial"/>
+          <w:color w:val="000000"/>
+          <w:sz w:val="22"/>
+          <w:szCs w:val="22"/>
+          <w:lang w:eastAsia="it-IT"/>
+        </w:rPr>
+        <w:t>T.Ribeiro</w:t>
+      </w:r>
+      <w:proofErr w:type="spellEnd"/>
+      <w:r>
+        <w:rPr>
+          <w:rFonts w:ascii="Arial" w:eastAsia="Times New Roman" w:hAnsi="Arial" w:cs="Arial"/>
+          <w:color w:val="000000"/>
+          <w:sz w:val="22"/>
+          <w:szCs w:val="22"/>
+          <w:lang w:eastAsia="it-IT"/>
+        </w:rPr>
+        <w:t xml:space="preserve">, Lavezzi, </w:t>
+      </w:r>
+      <w:proofErr w:type="spellStart"/>
+      <w:r>
+        <w:rPr>
+          <w:rFonts w:ascii="Arial" w:eastAsia="Times New Roman" w:hAnsi="Arial" w:cs="Arial"/>
+          <w:color w:val="000000"/>
+          <w:sz w:val="22"/>
+          <w:szCs w:val="22"/>
+          <w:lang w:eastAsia="it-IT"/>
+        </w:rPr>
+        <w:t>Sne</w:t>
+      </w:r>
+      <w:r>
+        <w:rPr>
+          <w:rFonts w:ascii="Arial" w:eastAsia="Times New Roman" w:hAnsi="Arial" w:cs="Arial"/>
+          <w:color w:val="000000"/>
+          <w:sz w:val="22"/>
+          <w:szCs w:val="22"/>
+          <w:lang w:eastAsia="it-IT"/>
+        </w:rPr>
+        <w:t>jder</w:t>
+      </w:r>
+      <w:proofErr w:type="spellEnd"/>
+      <w:r>
+        <w:rPr>
+          <w:rFonts w:ascii="Arial" w:eastAsia="Times New Roman" w:hAnsi="Arial" w:cs="Arial"/>
+          <w:color w:val="000000"/>
+          <w:sz w:val="22"/>
+          <w:szCs w:val="22"/>
+          <w:lang w:eastAsia="it-IT"/>
+        </w:rPr>
+        <w:t>,</w:t>
+      </w:r>
       <w:r>
         <w:rPr>
           <w:rFonts w:ascii="Arial" w:eastAsia="Times New Roman" w:hAnsi="Arial" w:cs="Arial"/>
@@ -1302,133 +1545,6 @@
           <w:szCs w:val="22"/>
           <w:lang w:eastAsia="it-IT"/>
         </w:rPr>
-        <w:t>Kaddouri</w:t>
-      </w:r>
-      <w:proofErr w:type="spellEnd"/>
-      <w:r>
-        <w:rPr>
-          <w:rFonts w:ascii="Arial" w:eastAsia="Times New Roman" w:hAnsi="Arial" w:cs="Arial"/>
-          <w:color w:val="000000"/>
-          <w:sz w:val="22"/>
-          <w:szCs w:val="22"/>
-          <w:lang w:eastAsia="it-IT"/>
-        </w:rPr>
-        <w:t>, Han</w:t>
-      </w:r>
-    </w:p>
-    <w:p>
-      <w:pPr>
-        <w:rPr>
-          <w:rFonts w:ascii="-webkit-standard" w:eastAsia="Times New Roman" w:hAnsi="-webkit-standard" w:cs="Times New Roman"/>
-          <w:color w:val="000000"/>
-          <w:lang w:eastAsia="it-IT"/>
-        </w:rPr>
-      </w:pPr>
-    </w:p>
-    <w:p>
-      <w:pPr>
-        <w:rPr>
-          <w:rFonts w:ascii="-webkit-standard" w:eastAsia="Times New Roman" w:hAnsi="-webkit-standard" w:cs="Times New Roman"/>
-          <w:color w:val="000000"/>
-          <w:lang w:eastAsia="it-IT"/>
-        </w:rPr>
-      </w:pPr>
-      <w:r>
-        <w:rPr>
-          <w:rFonts w:ascii="Arial" w:eastAsia="Times New Roman" w:hAnsi="Arial" w:cs="Arial"/>
-          <w:b/>
-          <w:color w:val="000000"/>
-          <w:sz w:val="22"/>
-          <w:szCs w:val="22"/>
-          <w:lang w:eastAsia="it-IT"/>
-        </w:rPr>
-        <w:t>Domenico:</w:t>
-      </w:r>
-      <w:r>
-        <w:rPr>
-          <w:rFonts w:ascii="Arial" w:eastAsia="Times New Roman" w:hAnsi="Arial" w:cs="Arial"/>
-          <w:color w:val="000000"/>
-          <w:sz w:val="22"/>
-          <w:szCs w:val="22"/>
-          <w:lang w:eastAsia="it-IT"/>
-        </w:rPr>
-        <w:t xml:space="preserve"> Weiss, </w:t>
-      </w:r>
-      <w:proofErr w:type="spellStart"/>
-      <w:proofErr w:type="gramStart"/>
-      <w:r>
-        <w:rPr>
-          <w:rFonts w:ascii="Arial" w:eastAsia="Times New Roman" w:hAnsi="Arial" w:cs="Arial"/>
-          <w:color w:val="000000"/>
-          <w:sz w:val="22"/>
-          <w:szCs w:val="22"/>
-          <w:lang w:eastAsia="it-IT"/>
-        </w:rPr>
-        <w:t>T.Ribeiro</w:t>
-      </w:r>
-      <w:proofErr w:type="spellEnd"/>
-      <w:proofErr w:type="gramEnd"/>
-      <w:r>
-        <w:rPr>
-          <w:rFonts w:ascii="Arial" w:eastAsia="Times New Roman" w:hAnsi="Arial" w:cs="Arial"/>
-          <w:color w:val="000000"/>
-          <w:sz w:val="22"/>
-          <w:szCs w:val="22"/>
-          <w:lang w:eastAsia="it-IT"/>
-        </w:rPr>
-        <w:t xml:space="preserve">, Lavezzi, </w:t>
-      </w:r>
-      <w:proofErr w:type="spellStart"/>
-      <w:r>
-        <w:rPr>
-          <w:rFonts w:ascii="Arial" w:eastAsia="Times New Roman" w:hAnsi="Arial" w:cs="Arial"/>
-          <w:color w:val="000000"/>
-          <w:sz w:val="22"/>
-          <w:szCs w:val="22"/>
-          <w:lang w:eastAsia="it-IT"/>
-        </w:rPr>
-        <w:t>Sne</w:t>
-      </w:r>
-      <w:r>
-        <w:rPr>
-          <w:rFonts w:ascii="Arial" w:eastAsia="Times New Roman" w:hAnsi="Arial" w:cs="Arial"/>
-          <w:color w:val="000000"/>
-          <w:sz w:val="22"/>
-          <w:szCs w:val="22"/>
-          <w:lang w:eastAsia="it-IT"/>
-        </w:rPr>
-        <w:t>jder</w:t>
-      </w:r>
-      <w:proofErr w:type="spellEnd"/>
-      <w:r>
-        <w:rPr>
-          <w:rFonts w:ascii="Arial" w:eastAsia="Times New Roman" w:hAnsi="Arial" w:cs="Arial"/>
-          <w:color w:val="000000"/>
-          <w:sz w:val="22"/>
-          <w:szCs w:val="22"/>
-          <w:lang w:eastAsia="it-IT"/>
-        </w:rPr>
-        <w:t>,</w:t>
-      </w:r>
-      <w:r>
-        <w:rPr>
-          <w:rFonts w:ascii="Arial" w:eastAsia="Times New Roman" w:hAnsi="Arial" w:cs="Arial"/>
-          <w:color w:val="000000"/>
-          <w:sz w:val="22"/>
-          <w:szCs w:val="22"/>
-          <w:lang w:eastAsia="it-IT"/>
-        </w:rPr>
-        <w:t xml:space="preserve"> </w:t>
-      </w:r>
-      <w:proofErr w:type="spellStart"/>
-      <w:r>
-        <w:rPr>
-          <w:rFonts w:ascii="Arial" w:eastAsia="Times New Roman" w:hAnsi="Arial" w:cs="Arial"/>
-          <w:color w:val="000000"/>
-          <w:sz w:val="22"/>
-          <w:szCs w:val="22"/>
-          <w:lang w:eastAsia="it-IT"/>
-        </w:rPr>
         <w:t>Glik</w:t>
       </w:r>
       <w:proofErr w:type="spellEnd"/>
@@ -1596,6 +1712,50 @@
         </w:rPr>
         <w:t>, Emerson</w:t>
       </w:r>
+      <w:r>
+        <w:rPr>
+          <w:rFonts w:ascii="Arial" w:eastAsia="Times New Roman" w:hAnsi="Arial" w:cs="Arial"/>
+          <w:color w:val="000000"/>
+          <w:sz w:val="22"/>
+          <w:szCs w:val="22"/>
+          <w:lang w:eastAsia="it-IT"/>
+        </w:rPr>
+        <w:t xml:space="preserve">, </w:t>
+      </w:r>
+      <w:proofErr w:type="spellStart"/>
+      <w:r>
+        <w:rPr>
+          <w:rFonts w:ascii="Arial" w:eastAsia="Times New Roman" w:hAnsi="Arial" w:cs="Arial"/>
+          <w:color w:val="000000"/>
+          <w:sz w:val="22"/>
+          <w:szCs w:val="22"/>
+          <w:lang w:eastAsia="it-IT"/>
+        </w:rPr>
+        <w:t>Lichtsteiner</w:t>
+      </w:r>
+      <w:proofErr w:type="spellEnd"/>
+      <w:r>
+        <w:rPr>
+          <w:rFonts w:ascii="Arial" w:eastAsia="Times New Roman" w:hAnsi="Arial" w:cs="Arial"/>
+          <w:color w:val="000000"/>
+          <w:sz w:val="22"/>
+          <w:szCs w:val="22"/>
+          <w:lang w:eastAsia="it-IT"/>
+        </w:rPr>
+        <w:t xml:space="preserve">, </w:t>
+      </w:r>
+      <w:proofErr w:type="spellStart"/>
+      <w:r>
+        <w:rPr>
+          <w:rFonts w:ascii="Arial" w:eastAsia="Times New Roman" w:hAnsi="Arial" w:cs="Arial"/>
+          <w:color w:val="000000"/>
+          <w:sz w:val="22"/>
+          <w:szCs w:val="22"/>
+          <w:lang w:eastAsia="it-IT"/>
+        </w:rPr>
+        <w:t>Howedes</w:t>
+      </w:r>
+      <w:proofErr w:type="spellEnd"/>
     </w:p>
     <w:p>
       <w:pPr>

</xml_diff>